<commit_message>
changed designation and edited phone number added github account
</commit_message>
<xml_diff>
--- a/Resume.docx
+++ b/Resume.docx
@@ -57,21 +57,11 @@
                 <w:sz w:val="52"/>
               </w:rPr>
             </w:pPr>
-            <w:bookmarkStart w:id="0" w:name="_GoBack"/>
-            <w:bookmarkEnd w:id="0"/>
-            <w:proofErr w:type="spellStart"/>
             <w:r>
               <w:rPr>
                 <w:sz w:val="52"/>
               </w:rPr>
-              <w:t>Sarath</w:t>
-            </w:r>
-            <w:proofErr w:type="spellEnd"/>
-            <w:r>
-              <w:rPr>
-                <w:sz w:val="52"/>
-              </w:rPr>
-              <w:t xml:space="preserve"> S Nair</w:t>
+              <w:t>Sarath S Nair</w:t>
             </w:r>
           </w:p>
           <w:p>
@@ -85,13 +75,7 @@
               <w:rPr>
                 <w:sz w:val="22"/>
               </w:rPr>
-              <w:t>Software Engineer</w:t>
-            </w:r>
-            <w:r>
-              <w:rPr>
-                <w:sz w:val="22"/>
-              </w:rPr>
-              <w:t xml:space="preserve"> @Wipro Technologies</w:t>
+              <w:t>Web Developer</w:t>
             </w:r>
           </w:p>
         </w:tc>
@@ -165,13 +149,7 @@
               <w:rPr>
                 <w:sz w:val="18"/>
               </w:rPr>
-              <w:t>Mob</w:t>
-            </w:r>
-            <w:r>
-              <w:rPr>
-                <w:sz w:val="18"/>
-              </w:rPr>
-              <w:t xml:space="preserve">: </w:t>
+              <w:t>+91</w:t>
             </w:r>
             <w:r>
               <w:rPr>
@@ -661,19 +639,11 @@
               </w:rPr>
               <w:t xml:space="preserve">in a Cloud </w:t>
             </w:r>
-            <w:proofErr w:type="spellStart"/>
-            <w:r>
-              <w:rPr>
-                <w:sz w:val="18"/>
-              </w:rPr>
-              <w:t>PaaS</w:t>
-            </w:r>
-            <w:proofErr w:type="spellEnd"/>
-            <w:r>
-              <w:rPr>
-                <w:sz w:val="18"/>
-              </w:rPr>
-              <w:t xml:space="preserve"> platform</w:t>
+            <w:r>
+              <w:rPr>
+                <w:sz w:val="18"/>
+              </w:rPr>
+              <w:t>PaaS platform</w:t>
             </w:r>
             <w:r>
               <w:rPr>
@@ -931,19 +901,11 @@
               </w:rPr>
               <w:t xml:space="preserve">JavaScript Frameworks - </w:t>
             </w:r>
-            <w:proofErr w:type="spellStart"/>
-            <w:r>
-              <w:rPr>
-                <w:sz w:val="18"/>
-              </w:rPr>
-              <w:t>AngularJS</w:t>
-            </w:r>
-            <w:proofErr w:type="spellEnd"/>
-            <w:r>
-              <w:rPr>
-                <w:sz w:val="18"/>
-              </w:rPr>
-              <w:t xml:space="preserve">, </w:t>
+            <w:r>
+              <w:rPr>
+                <w:sz w:val="18"/>
+              </w:rPr>
+              <w:t xml:space="preserve">AngularJS, </w:t>
             </w:r>
             <w:proofErr w:type="spellStart"/>
             <w:r>
@@ -1108,6 +1070,8 @@
                 <w:sz w:val="18"/>
               </w:rPr>
             </w:pPr>
+            <w:bookmarkStart w:id="0" w:name="_GoBack"/>
+            <w:bookmarkEnd w:id="0"/>
           </w:p>
         </w:tc>
         <w:tc>
@@ -1178,17 +1142,8 @@
                 <w:b/>
                 <w:sz w:val="18"/>
               </w:rPr>
-              <w:t xml:space="preserve">Govt. RIT, </w:t>
-            </w:r>
-            <w:proofErr w:type="spellStart"/>
-            <w:r>
-              <w:rPr>
-                <w:b/>
-                <w:sz w:val="18"/>
-              </w:rPr>
-              <w:t>Kottayam</w:t>
-            </w:r>
-            <w:proofErr w:type="spellEnd"/>
+              <w:t>Govt. RIT, Kottayam</w:t>
+            </w:r>
           </w:p>
           <w:p>
             <w:pPr>
@@ -1766,13 +1721,20 @@
                 <w:sz w:val="18"/>
               </w:rPr>
             </w:pPr>
+            <w:r>
+              <w:rPr>
+                <w:b/>
+                <w:sz w:val="18"/>
+              </w:rPr>
+              <w:t>ng-</w:t>
+            </w:r>
             <w:proofErr w:type="spellStart"/>
             <w:r>
               <w:rPr>
                 <w:b/>
                 <w:sz w:val="18"/>
               </w:rPr>
-              <w:t>ng-RESTclient</w:t>
+              <w:t>RESTclient</w:t>
             </w:r>
             <w:proofErr w:type="spellEnd"/>
           </w:p>
@@ -1806,21 +1768,7 @@
               <w:rPr>
                 <w:sz w:val="18"/>
               </w:rPr>
-              <w:t xml:space="preserve">in </w:t>
-            </w:r>
-            <w:proofErr w:type="spellStart"/>
-            <w:r>
-              <w:rPr>
-                <w:sz w:val="18"/>
-              </w:rPr>
-              <w:t>AngularJS</w:t>
-            </w:r>
-            <w:proofErr w:type="spellEnd"/>
-            <w:r>
-              <w:rPr>
-                <w:sz w:val="18"/>
-              </w:rPr>
-              <w:t xml:space="preserve">, </w:t>
+              <w:t xml:space="preserve">in AngularJS, </w:t>
             </w:r>
             <w:r>
               <w:rPr>
@@ -2209,21 +2157,7 @@
               <w:rPr>
                 <w:sz w:val="18"/>
               </w:rPr>
-              <w:t xml:space="preserve">sing </w:t>
-            </w:r>
-            <w:proofErr w:type="spellStart"/>
-            <w:r>
-              <w:rPr>
-                <w:sz w:val="18"/>
-              </w:rPr>
-              <w:t>AngularJS</w:t>
-            </w:r>
-            <w:proofErr w:type="spellEnd"/>
-            <w:r>
-              <w:rPr>
-                <w:sz w:val="18"/>
-              </w:rPr>
-              <w:t>. It consumes data</w:t>
+              <w:t>sing AngularJS. It consumes data</w:t>
             </w:r>
             <w:r>
               <w:rPr>
@@ -2773,50 +2707,6 @@
         <w:color w:val="A6A6A6" w:themeColor="background1" w:themeShade="A6"/>
       </w:rPr>
     </w:pPr>
-    <w:r>
-      <w:rPr>
-        <w:color w:val="A6A6A6" w:themeColor="background1" w:themeShade="A6"/>
-      </w:rPr>
-      <w:t>August 16</w:t>
-    </w:r>
-    <w:r>
-      <w:rPr>
-        <w:color w:val="A6A6A6" w:themeColor="background1" w:themeShade="A6"/>
-      </w:rPr>
-      <w:t>, 2016</w:t>
-    </w:r>
-    <w:r>
-      <w:rPr>
-        <w:color w:val="A6A6A6" w:themeColor="background1" w:themeShade="A6"/>
-      </w:rPr>
-      <w:ptab w:relativeTo="margin" w:alignment="center" w:leader="none"/>
-    </w:r>
-    <w:proofErr w:type="spellStart"/>
-    <w:r>
-      <w:rPr>
-        <w:color w:val="A6A6A6" w:themeColor="background1" w:themeShade="A6"/>
-      </w:rPr>
-      <w:t>Sarath</w:t>
-    </w:r>
-    <w:proofErr w:type="spellEnd"/>
-    <w:r>
-      <w:rPr>
-        <w:color w:val="A6A6A6" w:themeColor="background1" w:themeShade="A6"/>
-      </w:rPr>
-      <w:t xml:space="preserve"> S Nair - Resume</w:t>
-    </w:r>
-    <w:r>
-      <w:rPr>
-        <w:color w:val="A6A6A6" w:themeColor="background1" w:themeShade="A6"/>
-      </w:rPr>
-      <w:ptab w:relativeTo="margin" w:alignment="right" w:leader="none"/>
-    </w:r>
-    <w:r>
-      <w:rPr>
-        <w:color w:val="A6A6A6" w:themeColor="background1" w:themeShade="A6"/>
-      </w:rPr>
-      <w:t>1</w:t>
-    </w:r>
   </w:p>
 </w:ftr>
 </file>
@@ -2888,7 +2778,7 @@
 
 <file path=word/numbering.xml><?xml version="1.0" encoding="utf-8"?>
 <w:numbering xmlns:wpc="http://schemas.microsoft.com/office/word/2010/wordprocessingCanvas" xmlns:mc="http://schemas.openxmlformats.org/markup-compatibility/2006" xmlns:o="urn:schemas-microsoft-com:office:office" xmlns:r="http://schemas.openxmlformats.org/officeDocument/2006/relationships" xmlns:m="http://schemas.openxmlformats.org/officeDocument/2006/math" xmlns:v="urn:schemas-microsoft-com:vml" xmlns:wp14="http://schemas.microsoft.com/office/word/2010/wordprocessingDrawing" xmlns:wp="http://schemas.openxmlformats.org/drawingml/2006/wordprocessingDrawing" xmlns:w10="urn:schemas-microsoft-com:office:word" xmlns:w="http://schemas.openxmlformats.org/wordprocessingml/2006/main" xmlns:w14="http://schemas.microsoft.com/office/word/2010/wordml" xmlns:w15="http://schemas.microsoft.com/office/word/2012/wordml" xmlns:wpg="http://schemas.microsoft.com/office/word/2010/wordprocessingGroup" xmlns:wpi="http://schemas.microsoft.com/office/word/2010/wordprocessingInk" xmlns:wne="http://schemas.microsoft.com/office/word/2006/wordml" xmlns:wps="http://schemas.microsoft.com/office/word/2010/wordprocessingShape" mc:Ignorable="w14 w15 wp14">
-  <w:abstractNum w:abstractNumId="0">
+  <w:abstractNum w:abstractNumId="0" w15:restartNumberingAfterBreak="0">
     <w:nsid w:val="1F484E39"/>
     <w:multiLevelType w:val="hybridMultilevel"/>
     <w:tmpl w:val="5D4A435E"/>
@@ -3001,7 +2891,7 @@
       </w:rPr>
     </w:lvl>
   </w:abstractNum>
-  <w:abstractNum w:abstractNumId="1">
+  <w:abstractNum w:abstractNumId="1" w15:restartNumberingAfterBreak="0">
     <w:nsid w:val="75D94622"/>
     <w:multiLevelType w:val="hybridMultilevel"/>
     <w:tmpl w:val="85F0CBE4"/>
@@ -3616,7 +3506,6 @@
       <w:spacing w:after="0"/>
     </w:pPr>
     <w:tblPr>
-      <w:tblInd w:w="0" w:type="dxa"/>
       <w:tblBorders>
         <w:top w:val="single" w:sz="4" w:space="0" w:color="000000" w:themeColor="text1"/>
         <w:left w:val="single" w:sz="4" w:space="0" w:color="000000" w:themeColor="text1"/>
@@ -3625,12 +3514,6 @@
         <w:insideH w:val="single" w:sz="4" w:space="0" w:color="000000" w:themeColor="text1"/>
         <w:insideV w:val="single" w:sz="4" w:space="0" w:color="000000" w:themeColor="text1"/>
       </w:tblBorders>
-      <w:tblCellMar>
-        <w:top w:w="0" w:type="dxa"/>
-        <w:left w:w="108" w:type="dxa"/>
-        <w:bottom w:w="0" w:type="dxa"/>
-        <w:right w:w="108" w:type="dxa"/>
-      </w:tblCellMar>
     </w:tblPr>
   </w:style>
   <w:style w:type="character" w:styleId="Hyperlink">
@@ -4088,7 +3971,7 @@
 </file>
 
 <file path=customXml/itemProps1.xml><?xml version="1.0" encoding="utf-8"?>
-<ds:datastoreItem xmlns:ds="http://schemas.openxmlformats.org/officeDocument/2006/customXml" ds:itemID="{E3313D53-5282-4316-B2E2-254A6CB25F0F}">
+<ds:datastoreItem xmlns:ds="http://schemas.openxmlformats.org/officeDocument/2006/customXml" ds:itemID="{45A1CD00-A8DF-428C-A072-32CB6392D4A4}">
   <ds:schemaRefs>
     <ds:schemaRef ds:uri="http://schemas.openxmlformats.org/officeDocument/2006/bibliography"/>
   </ds:schemaRefs>

</xml_diff>

<commit_message>
Added github account, edited skills
</commit_message>
<xml_diff>
--- a/Resume.docx
+++ b/Resume.docx
@@ -158,6 +158,28 @@
               <w:t>9447780141</w:t>
             </w:r>
           </w:p>
+          <w:p>
+            <w:pPr>
+              <w:pStyle w:val="ContactInfo"/>
+              <w:rPr>
+                <w:sz w:val="18"/>
+              </w:rPr>
+            </w:pPr>
+            <w:r>
+              <w:rPr>
+                <w:sz w:val="18"/>
+              </w:rPr>
+              <w:t>github.com/</w:t>
+            </w:r>
+            <w:proofErr w:type="spellStart"/>
+            <w:r>
+              <w:rPr>
+                <w:sz w:val="18"/>
+              </w:rPr>
+              <w:t>sarathsnair</w:t>
+            </w:r>
+            <w:proofErr w:type="spellEnd"/>
+          </w:p>
         </w:tc>
       </w:tr>
       <w:tr>
@@ -919,7 +941,33 @@
               <w:rPr>
                 <w:sz w:val="18"/>
               </w:rPr>
-              <w:t>, Node JS</w:t>
+              <w:t>,</w:t>
+            </w:r>
+            <w:r>
+              <w:rPr>
+                <w:sz w:val="18"/>
+              </w:rPr>
+              <w:t xml:space="preserve"> </w:t>
+            </w:r>
+            <w:proofErr w:type="spellStart"/>
+            <w:r>
+              <w:rPr>
+                <w:sz w:val="18"/>
+              </w:rPr>
+              <w:t>ReactJS</w:t>
+            </w:r>
+            <w:proofErr w:type="spellEnd"/>
+            <w:r>
+              <w:rPr>
+                <w:sz w:val="18"/>
+              </w:rPr>
+              <w:t>,</w:t>
+            </w:r>
+            <w:r>
+              <w:rPr>
+                <w:sz w:val="18"/>
+              </w:rPr>
+              <w:t xml:space="preserve"> Node JS</w:t>
             </w:r>
             <w:r>
               <w:rPr>
@@ -988,6 +1036,8 @@
               </w:rPr>
               <w:t>Git</w:t>
             </w:r>
+            <w:bookmarkStart w:id="0" w:name="_GoBack"/>
+            <w:bookmarkEnd w:id="0"/>
             <w:proofErr w:type="spellEnd"/>
           </w:p>
         </w:tc>
@@ -1070,8 +1120,6 @@
                 <w:sz w:val="18"/>
               </w:rPr>
             </w:pPr>
-            <w:bookmarkStart w:id="0" w:name="_GoBack"/>
-            <w:bookmarkEnd w:id="0"/>
           </w:p>
         </w:tc>
         <w:tc>
@@ -3971,7 +4019,7 @@
 </file>
 
 <file path=customXml/itemProps1.xml><?xml version="1.0" encoding="utf-8"?>
-<ds:datastoreItem xmlns:ds="http://schemas.openxmlformats.org/officeDocument/2006/customXml" ds:itemID="{45A1CD00-A8DF-428C-A072-32CB6392D4A4}">
+<ds:datastoreItem xmlns:ds="http://schemas.openxmlformats.org/officeDocument/2006/customXml" ds:itemID="{8E3CCD12-4310-41C5-A914-329772F133DB}">
   <ds:schemaRefs>
     <ds:schemaRef ds:uri="http://schemas.openxmlformats.org/officeDocument/2006/bibliography"/>
   </ds:schemaRefs>

</xml_diff>